<commit_message>
Updated Domain Class diagram Put Domain Class diagram into Final
</commit_message>
<xml_diff>
--- a/DefiantWorldsGame/UML/Part1 Final Doc - Backup.docx
+++ b/DefiantWorldsGame/UML/Part1 Final Doc - Backup.docx
@@ -79,10 +79,10 @@
             <v:path o:extrusionok="f" gradientshapeok="t" o:connecttype="rect"/>
             <o:lock v:ext="edit" aspectratio="t"/>
           </v:shapetype>
-          <v:shape id="_x0000_i1025" type="#_x0000_t75" style="width:454.5pt;height:402pt" o:ole="">
+          <v:shape id="_x0000_i1025" type="#_x0000_t75" style="width:454.45pt;height:402.05pt" o:ole="">
             <v:imagedata r:id="rId7" o:title=""/>
           </v:shape>
-          <o:OLEObject Type="Embed" ProgID="Visio.Drawing.15" ShapeID="_x0000_i1025" DrawAspect="Content" ObjectID="_1486223123" r:id="rId8"/>
+          <o:OLEObject Type="Embed" ProgID="Visio.Drawing.15" ShapeID="_x0000_i1025" DrawAspect="Content" ObjectID="_1486284921" r:id="rId8"/>
         </w:object>
       </w:r>
     </w:p>
@@ -5736,6 +5736,16 @@
           <w:u w:val="single"/>
         </w:rPr>
       </w:pPr>
+      <w:r>
+        <w:object w:dxaOrig="16110" w:dyaOrig="9526">
+          <v:shape id="_x0000_i1029" type="#_x0000_t75" style="width:451pt;height:266.7pt" o:ole="">
+            <v:imagedata r:id="rId11" o:title=""/>
+          </v:shape>
+          <o:OLEObject Type="Embed" ProgID="Visio.Drawing.15" ShapeID="_x0000_i1029" DrawAspect="Content" ObjectID="_1486284922" r:id="rId12"/>
+        </w:object>
+      </w:r>
+      <w:bookmarkStart w:id="0" w:name="_GoBack"/>
+      <w:bookmarkEnd w:id="0"/>
     </w:p>
     <w:p>
       <w:pPr>
@@ -5756,14 +5766,16 @@
           <w:u w:val="single"/>
         </w:rPr>
       </w:pPr>
-      <w:r>
+    </w:p>
+    <w:p>
+      <w:pPr>
+        <w:spacing w:after="0" w:line="240" w:lineRule="auto"/>
         <w:rPr>
           <w:b/>
           <w:sz w:val="32"/>
           <w:u w:val="single"/>
         </w:rPr>
-        <w:t>Design Class Diagram</w:t>
-      </w:r>
+      </w:pPr>
     </w:p>
     <w:p>
       <w:pPr>
@@ -5774,8 +5786,225 @@
           <w:u w:val="single"/>
         </w:rPr>
       </w:pPr>
-      <w:bookmarkStart w:id="0" w:name="_GoBack"/>
-      <w:bookmarkEnd w:id="0"/>
+    </w:p>
+    <w:p>
+      <w:pPr>
+        <w:spacing w:after="0" w:line="240" w:lineRule="auto"/>
+        <w:rPr>
+          <w:b/>
+          <w:sz w:val="32"/>
+          <w:u w:val="single"/>
+        </w:rPr>
+      </w:pPr>
+    </w:p>
+    <w:p>
+      <w:pPr>
+        <w:spacing w:after="0" w:line="240" w:lineRule="auto"/>
+        <w:rPr>
+          <w:b/>
+          <w:sz w:val="32"/>
+          <w:u w:val="single"/>
+        </w:rPr>
+      </w:pPr>
+    </w:p>
+    <w:p>
+      <w:pPr>
+        <w:spacing w:after="0" w:line="240" w:lineRule="auto"/>
+        <w:rPr>
+          <w:b/>
+          <w:sz w:val="32"/>
+          <w:u w:val="single"/>
+        </w:rPr>
+      </w:pPr>
+    </w:p>
+    <w:p>
+      <w:pPr>
+        <w:spacing w:after="0" w:line="240" w:lineRule="auto"/>
+        <w:rPr>
+          <w:b/>
+          <w:sz w:val="32"/>
+          <w:u w:val="single"/>
+        </w:rPr>
+      </w:pPr>
+    </w:p>
+    <w:p>
+      <w:pPr>
+        <w:spacing w:after="0" w:line="240" w:lineRule="auto"/>
+        <w:rPr>
+          <w:b/>
+          <w:sz w:val="32"/>
+          <w:u w:val="single"/>
+        </w:rPr>
+      </w:pPr>
+    </w:p>
+    <w:p>
+      <w:pPr>
+        <w:spacing w:after="0" w:line="240" w:lineRule="auto"/>
+        <w:rPr>
+          <w:b/>
+          <w:sz w:val="32"/>
+          <w:u w:val="single"/>
+        </w:rPr>
+      </w:pPr>
+    </w:p>
+    <w:p>
+      <w:pPr>
+        <w:spacing w:after="0" w:line="240" w:lineRule="auto"/>
+        <w:rPr>
+          <w:b/>
+          <w:sz w:val="32"/>
+          <w:u w:val="single"/>
+        </w:rPr>
+      </w:pPr>
+    </w:p>
+    <w:p>
+      <w:pPr>
+        <w:spacing w:after="0" w:line="240" w:lineRule="auto"/>
+        <w:rPr>
+          <w:b/>
+          <w:sz w:val="32"/>
+          <w:u w:val="single"/>
+        </w:rPr>
+      </w:pPr>
+    </w:p>
+    <w:p>
+      <w:pPr>
+        <w:spacing w:after="0" w:line="240" w:lineRule="auto"/>
+        <w:rPr>
+          <w:b/>
+          <w:sz w:val="32"/>
+          <w:u w:val="single"/>
+        </w:rPr>
+      </w:pPr>
+    </w:p>
+    <w:p>
+      <w:pPr>
+        <w:spacing w:after="0" w:line="240" w:lineRule="auto"/>
+        <w:rPr>
+          <w:b/>
+          <w:sz w:val="32"/>
+          <w:u w:val="single"/>
+        </w:rPr>
+      </w:pPr>
+    </w:p>
+    <w:p>
+      <w:pPr>
+        <w:spacing w:after="0" w:line="240" w:lineRule="auto"/>
+        <w:rPr>
+          <w:b/>
+          <w:sz w:val="32"/>
+          <w:u w:val="single"/>
+        </w:rPr>
+      </w:pPr>
+    </w:p>
+    <w:p>
+      <w:pPr>
+        <w:spacing w:after="0" w:line="240" w:lineRule="auto"/>
+        <w:rPr>
+          <w:b/>
+          <w:sz w:val="32"/>
+          <w:u w:val="single"/>
+        </w:rPr>
+      </w:pPr>
+    </w:p>
+    <w:p>
+      <w:pPr>
+        <w:spacing w:after="0" w:line="240" w:lineRule="auto"/>
+        <w:rPr>
+          <w:b/>
+          <w:sz w:val="32"/>
+          <w:u w:val="single"/>
+        </w:rPr>
+      </w:pPr>
+    </w:p>
+    <w:p>
+      <w:pPr>
+        <w:spacing w:after="0" w:line="240" w:lineRule="auto"/>
+        <w:rPr>
+          <w:b/>
+          <w:sz w:val="32"/>
+          <w:u w:val="single"/>
+        </w:rPr>
+      </w:pPr>
+    </w:p>
+    <w:p>
+      <w:pPr>
+        <w:spacing w:after="0" w:line="240" w:lineRule="auto"/>
+        <w:rPr>
+          <w:b/>
+          <w:sz w:val="32"/>
+          <w:u w:val="single"/>
+        </w:rPr>
+      </w:pPr>
+    </w:p>
+    <w:p>
+      <w:pPr>
+        <w:spacing w:after="0" w:line="240" w:lineRule="auto"/>
+        <w:rPr>
+          <w:b/>
+          <w:sz w:val="32"/>
+          <w:u w:val="single"/>
+        </w:rPr>
+      </w:pPr>
+    </w:p>
+    <w:p>
+      <w:pPr>
+        <w:spacing w:after="0" w:line="240" w:lineRule="auto"/>
+        <w:rPr>
+          <w:b/>
+          <w:sz w:val="32"/>
+          <w:u w:val="single"/>
+        </w:rPr>
+      </w:pPr>
+    </w:p>
+    <w:p>
+      <w:pPr>
+        <w:spacing w:after="0" w:line="240" w:lineRule="auto"/>
+        <w:rPr>
+          <w:b/>
+          <w:sz w:val="32"/>
+          <w:u w:val="single"/>
+        </w:rPr>
+      </w:pPr>
+    </w:p>
+    <w:p>
+      <w:pPr>
+        <w:spacing w:after="0" w:line="240" w:lineRule="auto"/>
+        <w:rPr>
+          <w:b/>
+          <w:sz w:val="32"/>
+          <w:u w:val="single"/>
+        </w:rPr>
+      </w:pPr>
+    </w:p>
+    <w:p>
+      <w:pPr>
+        <w:spacing w:after="0" w:line="240" w:lineRule="auto"/>
+        <w:rPr>
+          <w:b/>
+          <w:sz w:val="32"/>
+          <w:u w:val="single"/>
+        </w:rPr>
+      </w:pPr>
+      <w:r>
+        <w:rPr>
+          <w:b/>
+          <w:sz w:val="32"/>
+          <w:u w:val="single"/>
+        </w:rPr>
+        <w:lastRenderedPageBreak/>
+        <w:t>Design Class Diagram</w:t>
+      </w:r>
+    </w:p>
+    <w:p>
+      <w:pPr>
+        <w:spacing w:after="0" w:line="240" w:lineRule="auto"/>
+        <w:rPr>
+          <w:b/>
+          <w:sz w:val="32"/>
+          <w:u w:val="single"/>
+        </w:rPr>
+      </w:pPr>
     </w:p>
     <w:p>
       <w:pPr>
@@ -7166,6 +7395,7 @@
                 <w:sz w:val="28"/>
                 <w:szCs w:val="28"/>
               </w:rPr>
+              <w:lastRenderedPageBreak/>
               <w:t>Responsibilities</w:t>
             </w:r>
           </w:p>
@@ -8634,7 +8864,6 @@
               <w:rPr>
                 <w:sz w:val="32"/>
               </w:rPr>
-              <w:lastRenderedPageBreak/>
               <w:t>CFleet</w:t>
             </w:r>
             <w:proofErr w:type="spellEnd"/>
@@ -8752,6 +8981,7 @@
                 <w:b w:val="0"/>
                 <w:color w:val="auto"/>
               </w:rPr>
+              <w:lastRenderedPageBreak/>
               <w:t>Monitor status of each unit</w:t>
             </w:r>
           </w:p>
@@ -9621,10 +9851,10 @@
       </w:pPr>
       <w:r>
         <w:object w:dxaOrig="10696" w:dyaOrig="9105">
-          <v:shape id="_x0000_i1026" type="#_x0000_t75" style="width:453pt;height:382.5pt" o:ole="">
-            <v:imagedata r:id="rId11" o:title=""/>
+          <v:shape id="_x0000_i1026" type="#_x0000_t75" style="width:452.75pt;height:382.45pt" o:ole="">
+            <v:imagedata r:id="rId13" o:title=""/>
           </v:shape>
-          <o:OLEObject Type="Embed" ProgID="Visio.Drawing.15" ShapeID="_x0000_i1026" DrawAspect="Content" ObjectID="_1486223124" r:id="rId12"/>
+          <o:OLEObject Type="Embed" ProgID="Visio.Drawing.15" ShapeID="_x0000_i1026" DrawAspect="Content" ObjectID="_1486284923" r:id="rId14"/>
         </w:object>
       </w:r>
     </w:p>
@@ -9772,10 +10002,10 @@
       </w:pPr>
       <w:r>
         <w:object w:dxaOrig="12211" w:dyaOrig="9420">
-          <v:shape id="_x0000_i1027" type="#_x0000_t75" style="width:426pt;height:330pt" o:ole="">
-            <v:imagedata r:id="rId13" o:title=""/>
+          <v:shape id="_x0000_i1027" type="#_x0000_t75" style="width:426.25pt;height:330.05pt" o:ole="">
+            <v:imagedata r:id="rId15" o:title=""/>
           </v:shape>
-          <o:OLEObject Type="Embed" ProgID="Visio.Drawing.15" ShapeID="_x0000_i1027" DrawAspect="Content" ObjectID="_1486223125" r:id="rId14"/>
+          <o:OLEObject Type="Embed" ProgID="Visio.Drawing.15" ShapeID="_x0000_i1027" DrawAspect="Content" ObjectID="_1486284924" r:id="rId16"/>
         </w:object>
       </w:r>
     </w:p>
@@ -9790,10 +10020,10 @@
       </w:pPr>
       <w:r>
         <w:object w:dxaOrig="12165" w:dyaOrig="9061">
-          <v:shape id="_x0000_i1028" type="#_x0000_t75" style="width:424.5pt;height:316.5pt" o:ole="">
-            <v:imagedata r:id="rId15" o:title=""/>
+          <v:shape id="_x0000_i1028" type="#_x0000_t75" style="width:424.5pt;height:316.8pt" o:ole="">
+            <v:imagedata r:id="rId17" o:title=""/>
           </v:shape>
-          <o:OLEObject Type="Embed" ProgID="Visio.Drawing.15" ShapeID="_x0000_i1028" DrawAspect="Content" ObjectID="_1486223126" r:id="rId16"/>
+          <o:OLEObject Type="Embed" ProgID="Visio.Drawing.15" ShapeID="_x0000_i1028" DrawAspect="Content" ObjectID="_1486284925" r:id="rId18"/>
         </w:object>
       </w:r>
     </w:p>
@@ -10591,6 +10821,7 @@
   <w:style w:type="character" w:default="1" w:styleId="DefaultParagraphFont">
     <w:name w:val="Default Paragraph Font"/>
     <w:uiPriority w:val="1"/>
+    <w:semiHidden/>
     <w:unhideWhenUsed/>
   </w:style>
   <w:style w:type="table" w:default="1" w:styleId="TableNormal">

</xml_diff>